<commit_message>
Update Assignment 1 (Visualisation).docx
</commit_message>
<xml_diff>
--- a/code/Document file (Visualisation)/Assignment 1 (Visualisation).docx
+++ b/code/Document file (Visualisation)/Assignment 1 (Visualisation).docx
@@ -1965,8 +1965,19 @@
     <w:p>
       <w:pPr>
         <w:spacing w:after="240"/>
+        <w:jc w:val="both"/>
+        <w:rPr>
+          <w:rFonts w:asciiTheme="majorBidi" w:hAnsiTheme="majorBidi" w:cstheme="majorBidi"/>
+          <w:lang w:val="en-US"/>
+        </w:rPr>
+      </w:pPr>
+    </w:p>
+    <w:p>
+      <w:pPr>
+        <w:spacing w:after="240"/>
         <w:ind w:left="360"/>
         <w:rPr>
+          <w:rStyle w:val="Hyperlink"/>
           <w:rFonts w:asciiTheme="majorHAnsi" w:hAnsiTheme="majorHAnsi" w:cstheme="majorHAnsi"/>
           <w:i/>
           <w:iCs/>
@@ -1984,6 +1995,7 @@
           <w:szCs w:val="18"/>
           <w:lang w:val="en-US"/>
         </w:rPr>
+        <w:lastRenderedPageBreak/>
         <w:t xml:space="preserve">Data Source: </w:t>
       </w:r>
       <w:hyperlink r:id="rId13" w:history="1">
@@ -1998,6 +2010,52 @@
             <w:lang w:val="en-US"/>
           </w:rPr>
           <w:t>https://www.kaggle.com/datasets/muhammadkhalid/most-popular-programming-languages-since-2004</w:t>
+        </w:r>
+      </w:hyperlink>
+    </w:p>
+    <w:p>
+      <w:pPr>
+        <w:spacing w:after="240"/>
+        <w:ind w:left="360"/>
+        <w:rPr>
+          <w:rFonts w:asciiTheme="majorHAnsi" w:hAnsiTheme="majorHAnsi" w:cstheme="majorHAnsi"/>
+          <w:i/>
+          <w:iCs/>
+          <w:sz w:val="18"/>
+          <w:szCs w:val="18"/>
+          <w:lang w:val="en-US"/>
+        </w:rPr>
+      </w:pPr>
+      <w:r>
+        <w:rPr>
+          <w:rFonts w:asciiTheme="majorHAnsi" w:hAnsiTheme="majorHAnsi" w:cstheme="majorHAnsi"/>
+          <w:i/>
+          <w:iCs/>
+          <w:sz w:val="18"/>
+          <w:szCs w:val="18"/>
+          <w:lang w:val="en-US"/>
+        </w:rPr>
+        <w:t>Repository:</w:t>
+      </w:r>
+      <w:r>
+        <w:rPr>
+          <w:rFonts w:asciiTheme="majorHAnsi" w:hAnsiTheme="majorHAnsi" w:cstheme="majorHAnsi"/>
+          <w:sz w:val="18"/>
+          <w:szCs w:val="18"/>
+          <w:lang w:val="en-US"/>
+        </w:rPr>
+        <w:t xml:space="preserve">   </w:t>
+      </w:r>
+      <w:hyperlink r:id="rId14" w:history="1">
+        <w:r>
+          <w:rPr>
+            <w:rStyle w:val="Hyperlink"/>
+            <w:rFonts w:asciiTheme="majorHAnsi" w:hAnsiTheme="majorHAnsi" w:cstheme="majorHAnsi"/>
+            <w:sz w:val="18"/>
+            <w:szCs w:val="18"/>
+            <w:lang w:val="en-US"/>
+          </w:rPr>
+          <w:t>https://github.com/dythonn/Assignment-Visualisation-.git</w:t>
         </w:r>
       </w:hyperlink>
     </w:p>

</xml_diff>